<commit_message>
Solving a lot of DP problems
</commit_message>
<xml_diff>
--- a/CommonTypos.docx
+++ b/CommonTypos.docx
@@ -4,6 +4,22 @@
   <w:body>
     <w:p>
       <w:pPr>
+        <w:ind w:left="720" w:hanging="360"/>
+        <w:rPr>
+          <w:b/>
+          <w:bCs/>
+        </w:rPr>
+      </w:pPr>
+      <w:r>
+        <w:rPr>
+          <w:b/>
+          <w:bCs/>
+        </w:rPr>
+        <w:t>Typos:</w:t>
+      </w:r>
+    </w:p>
+    <w:p>
+      <w:pPr>
         <w:pStyle w:val="ListParagraph"/>
         <w:numPr>
           <w:ilvl w:val="0"/>
@@ -36,6 +52,70 @@
       </w:pPr>
       <w:r>
         <w:t>Forgetting to set n = len(s[0]) – 1 instead of len(s[0]), causing index out of range</w:t>
+      </w:r>
+    </w:p>
+    <w:p>
+      <w:pPr>
+        <w:pStyle w:val="ListParagraph"/>
+        <w:numPr>
+          <w:ilvl w:val="0"/>
+          <w:numId w:val="1"/>
+        </w:numPr>
+      </w:pPr>
+      <w:r>
+        <w:t>For x in range(1,len(nums) needs to be range(i+1,len(nums))</w:t>
+      </w:r>
+    </w:p>
+    <w:p>
+      <w:pPr>
+        <w:pStyle w:val="ListParagraph"/>
+        <w:numPr>
+          <w:ilvl w:val="0"/>
+          <w:numId w:val="1"/>
+        </w:numPr>
+      </w:pPr>
+      <w:r>
+        <w:t>Range(n+1), not range(n)+1</w:t>
+      </w:r>
+    </w:p>
+    <w:p>
+      <w:pPr>
+        <w:pStyle w:val="ListParagraph"/>
+        <w:numPr>
+          <w:ilvl w:val="1"/>
+          <w:numId w:val="1"/>
+        </w:numPr>
+      </w:pPr>
+      <w:r>
+        <w:t>Make sure you loop through the whole DP array (off-by-one)</w:t>
+      </w:r>
+    </w:p>
+    <w:p>
+      <w:pPr>
+        <w:ind w:left="360"/>
+        <w:rPr>
+          <w:b/>
+          <w:bCs/>
+        </w:rPr>
+      </w:pPr>
+      <w:r>
+        <w:rPr>
+          <w:b/>
+          <w:bCs/>
+        </w:rPr>
+        <w:t>Mistakes:</w:t>
+      </w:r>
+    </w:p>
+    <w:p>
+      <w:pPr>
+        <w:pStyle w:val="ListParagraph"/>
+        <w:numPr>
+          <w:ilvl w:val="0"/>
+          <w:numId w:val="1"/>
+        </w:numPr>
+      </w:pPr>
+      <w:r>
+        <w:t>Using  a DFS/backtracking technique where an iterative DP array technique is required</w:t>
       </w:r>
     </w:p>
     <w:sectPr>
@@ -65,7 +145,7 @@
         <w:rFonts w:ascii="Calibri" w:eastAsiaTheme="minorHAnsi" w:hAnsi="Calibri" w:cs="Calibri" w:hint="default"/>
       </w:rPr>
     </w:lvl>
-    <w:lvl w:ilvl="1" w:tplc="04090003" w:tentative="1">
+    <w:lvl w:ilvl="1" w:tplc="04090003">
       <w:start w:val="1"/>
       <w:numFmt w:val="bullet"/>
       <w:lvlText w:val="o"/>

</xml_diff>

<commit_message>
Solved some basic HackerRank questions, will do more in the near future
</commit_message>
<xml_diff>
--- a/CommonTypos.docx
+++ b/CommonTypos.docx
@@ -51,67 +51,19 @@
         </w:numPr>
       </w:pPr>
       <w:r>
-        <w:t xml:space="preserve">Forgetting to set n = </w:t>
-      </w:r>
-      <w:proofErr w:type="spellStart"/>
-      <w:r>
-        <w:t>len</w:t>
-      </w:r>
-      <w:proofErr w:type="spellEnd"/>
-      <w:r>
-        <w:t>(</w:t>
-      </w:r>
-      <w:proofErr w:type="gramStart"/>
-      <w:r>
-        <w:t>s[</w:t>
-      </w:r>
-      <w:proofErr w:type="gramEnd"/>
-      <w:r>
-        <w:t xml:space="preserve">0]) – 1 instead of </w:t>
-      </w:r>
-      <w:proofErr w:type="spellStart"/>
-      <w:r>
-        <w:t>len</w:t>
-      </w:r>
-      <w:proofErr w:type="spellEnd"/>
-      <w:r>
-        <w:t>(s[0]), causing index out of range</w:t>
-      </w:r>
-    </w:p>
-    <w:p>
-      <w:pPr>
-        <w:pStyle w:val="ListParagraph"/>
-        <w:numPr>
-          <w:ilvl w:val="0"/>
-          <w:numId w:val="1"/>
-        </w:numPr>
-      </w:pPr>
-      <w:r>
-        <w:t>For x in range(</w:t>
-      </w:r>
-      <w:proofErr w:type="gramStart"/>
-      <w:r>
-        <w:t>1,len</w:t>
-      </w:r>
-      <w:proofErr w:type="gramEnd"/>
-      <w:r>
-        <w:t>(</w:t>
-      </w:r>
-      <w:proofErr w:type="spellStart"/>
-      <w:r>
-        <w:t>nums</w:t>
-      </w:r>
-      <w:proofErr w:type="spellEnd"/>
-      <w:r>
-        <w:t>) needs to be range(i+1,len(</w:t>
-      </w:r>
-      <w:proofErr w:type="spellStart"/>
-      <w:r>
-        <w:t>nums</w:t>
-      </w:r>
-      <w:proofErr w:type="spellEnd"/>
-      <w:r>
-        <w:t>))</w:t>
+        <w:t>Forgetting to set n = len(s[0]) – 1 instead of len(s[0]), causing index out of range</w:t>
+      </w:r>
+    </w:p>
+    <w:p>
+      <w:pPr>
+        <w:pStyle w:val="ListParagraph"/>
+        <w:numPr>
+          <w:ilvl w:val="0"/>
+          <w:numId w:val="1"/>
+        </w:numPr>
+      </w:pPr>
+      <w:r>
+        <w:t>For x in range(1,len(nums) needs to be range(i+1,len(nums))</w:t>
       </w:r>
     </w:p>
     <w:p>
@@ -147,45 +99,66 @@
         </w:numPr>
       </w:pPr>
       <w:r>
-        <w:t xml:space="preserve">Use for _ in range(x) if you </w:t>
-      </w:r>
-      <w:proofErr w:type="gramStart"/>
-      <w:r>
-        <w:t>don’t</w:t>
-      </w:r>
-      <w:proofErr w:type="gramEnd"/>
-      <w:r>
-        <w:t xml:space="preserve"> need the index</w:t>
-      </w:r>
-    </w:p>
-    <w:p>
-      <w:pPr>
-        <w:pStyle w:val="ListParagraph"/>
-        <w:numPr>
-          <w:ilvl w:val="0"/>
-          <w:numId w:val="1"/>
-        </w:numPr>
-      </w:pPr>
-      <w:r>
-        <w:t xml:space="preserve">For </w:t>
-      </w:r>
-      <w:proofErr w:type="spellStart"/>
-      <w:proofErr w:type="gramStart"/>
-      <w:r>
-        <w:t>key,value</w:t>
-      </w:r>
-      <w:proofErr w:type="spellEnd"/>
-      <w:proofErr w:type="gramEnd"/>
-      <w:r>
-        <w:t xml:space="preserve"> in </w:t>
-      </w:r>
-      <w:proofErr w:type="spellStart"/>
-      <w:r>
-        <w:t>dict.items</w:t>
-      </w:r>
-      <w:proofErr w:type="spellEnd"/>
-      <w:r>
-        <w:t>() is the syntax for getting all key, value pairs</w:t>
+        <w:t>Use for _ in range(x) if you don’t need the index</w:t>
+      </w:r>
+    </w:p>
+    <w:p>
+      <w:pPr>
+        <w:pStyle w:val="ListParagraph"/>
+        <w:numPr>
+          <w:ilvl w:val="0"/>
+          <w:numId w:val="1"/>
+        </w:numPr>
+      </w:pPr>
+      <w:r>
+        <w:t>For key,value in dict.items() is the syntax for getting all key, value pairs</w:t>
+      </w:r>
+    </w:p>
+    <w:p>
+      <w:pPr>
+        <w:pStyle w:val="ListParagraph"/>
+        <w:numPr>
+          <w:ilvl w:val="0"/>
+          <w:numId w:val="1"/>
+        </w:numPr>
+      </w:pPr>
+      <w:r>
+        <w:t>Second argument to filter is iterable, first argument is the function</w:t>
+      </w:r>
+    </w:p>
+    <w:p>
+      <w:pPr>
+        <w:pStyle w:val="ListParagraph"/>
+        <w:numPr>
+          <w:ilvl w:val="0"/>
+          <w:numId w:val="1"/>
+        </w:numPr>
+      </w:pPr>
+      <w:r>
+        <w:t xml:space="preserve">Syntax for creating a new thread: </w:t>
+      </w:r>
+      <w:r>
+        <w:t>Thread(</w:t>
+      </w:r>
+      <w:r>
+        <w:rPr>
+          <w:b/>
+          <w:bCs/>
+        </w:rPr>
+        <w:t>target</w:t>
+      </w:r>
+      <w:r>
+        <w:t>=get_nbors,</w:t>
+      </w:r>
+      <w:r>
+        <w:rPr>
+          <w:b/>
+          <w:bCs/>
+        </w:rPr>
+        <w:t>args</w:t>
+      </w:r>
+      <w:r>
+        <w:t>=(url))</w:t>
       </w:r>
     </w:p>
     <w:p>
@@ -212,13 +185,8 @@
           <w:numId w:val="1"/>
         </w:numPr>
       </w:pPr>
-      <w:proofErr w:type="gramStart"/>
-      <w:r>
-        <w:t>Using  a</w:t>
-      </w:r>
-      <w:proofErr w:type="gramEnd"/>
-      <w:r>
-        <w:t xml:space="preserve"> DFS/backtracking technique where an iterative DP array technique is required</w:t>
+      <w:r>
+        <w:t>Using  a DFS/backtracking technique where an iterative DP array technique is required</w:t>
       </w:r>
     </w:p>
     <w:p>
@@ -241,148 +209,59 @@
           <w:numId w:val="1"/>
         </w:numPr>
       </w:pPr>
-      <w:proofErr w:type="gramStart"/>
-      <w:r>
-        <w:t>Using .add</w:t>
-      </w:r>
-      <w:proofErr w:type="gramEnd"/>
-      <w:r>
-        <w:t>() to add to python Counter(), need</w:t>
-      </w:r>
-      <w:r>
-        <w:t xml:space="preserve"> counter[</w:t>
-      </w:r>
-      <w:proofErr w:type="spellStart"/>
-      <w:r>
-        <w:t>elem</w:t>
-      </w:r>
-      <w:proofErr w:type="spellEnd"/>
-      <w:r>
-        <w:t xml:space="preserve">] += 1, since </w:t>
-      </w:r>
-      <w:proofErr w:type="spellStart"/>
-      <w:r>
-        <w:t>conter</w:t>
-      </w:r>
-      <w:proofErr w:type="spellEnd"/>
-      <w:r>
-        <w:t xml:space="preserve"> extends </w:t>
-      </w:r>
-      <w:proofErr w:type="spellStart"/>
-      <w:r>
-        <w:t>dict</w:t>
-      </w:r>
-      <w:proofErr w:type="spellEnd"/>
-    </w:p>
-    <w:p>
-      <w:pPr>
-        <w:pStyle w:val="ListParagraph"/>
-        <w:numPr>
-          <w:ilvl w:val="0"/>
-          <w:numId w:val="1"/>
-        </w:numPr>
-      </w:pPr>
-      <w:proofErr w:type="spellStart"/>
-      <w:r>
-        <w:t>Counter.most_</w:t>
-      </w:r>
-      <w:proofErr w:type="gramStart"/>
-      <w:r>
-        <w:t>common</w:t>
-      </w:r>
-      <w:proofErr w:type="spellEnd"/>
-      <w:r>
-        <w:t>(</w:t>
-      </w:r>
-      <w:proofErr w:type="gramEnd"/>
-      <w:r>
-        <w:t xml:space="preserve">), NOT </w:t>
-      </w:r>
-      <w:proofErr w:type="spellStart"/>
-      <w:r>
-        <w:t>Counter.most_freq</w:t>
-      </w:r>
-      <w:proofErr w:type="spellEnd"/>
-      <w:r>
-        <w:t>()</w:t>
-      </w:r>
-    </w:p>
-    <w:p>
-      <w:pPr>
-        <w:pStyle w:val="ListParagraph"/>
-        <w:numPr>
-          <w:ilvl w:val="0"/>
-          <w:numId w:val="1"/>
-        </w:numPr>
-      </w:pPr>
-      <w:r>
-        <w:t xml:space="preserve">Forgetting to increment </w:t>
-      </w:r>
-      <w:proofErr w:type="spellStart"/>
-      <w:r>
-        <w:t>i</w:t>
-      </w:r>
-      <w:proofErr w:type="spellEnd"/>
-      <w:r>
-        <w:t>/j in while loops</w:t>
-      </w:r>
-    </w:p>
-    <w:p>
-      <w:pPr>
-        <w:pStyle w:val="ListParagraph"/>
-        <w:numPr>
-          <w:ilvl w:val="0"/>
-          <w:numId w:val="1"/>
-        </w:numPr>
-      </w:pPr>
-      <w:r>
-        <w:t xml:space="preserve">When using </w:t>
-      </w:r>
-      <w:proofErr w:type="spellStart"/>
-      <w:proofErr w:type="gramStart"/>
-      <w:r>
-        <w:t>list.sort</w:t>
-      </w:r>
-      <w:proofErr w:type="spellEnd"/>
-      <w:proofErr w:type="gramEnd"/>
-      <w:r>
-        <w:t xml:space="preserve">(lambda x: </w:t>
-      </w:r>
-      <w:proofErr w:type="spellStart"/>
-      <w:r>
-        <w:t>compareFxn</w:t>
-      </w:r>
-      <w:proofErr w:type="spellEnd"/>
-      <w:r>
-        <w:t>), the compare function says which values to put first, not last</w:t>
-      </w:r>
-    </w:p>
-    <w:p>
-      <w:pPr>
-        <w:pStyle w:val="ListParagraph"/>
-        <w:numPr>
-          <w:ilvl w:val="0"/>
-          <w:numId w:val="1"/>
-        </w:numPr>
-      </w:pPr>
-      <w:r>
-        <w:t xml:space="preserve">Use </w:t>
-      </w:r>
-      <w:proofErr w:type="spellStart"/>
-      <w:r>
-        <w:t>functools.cmp_to_</w:t>
-      </w:r>
-      <w:proofErr w:type="gramStart"/>
-      <w:r>
-        <w:t>key</w:t>
-      </w:r>
-      <w:proofErr w:type="spellEnd"/>
-      <w:r>
-        <w:t>(</w:t>
-      </w:r>
-      <w:proofErr w:type="gramEnd"/>
-      <w:r>
-        <w:t>) to write custom sorting functions</w:t>
+      <w:r>
+        <w:t>Using .add() to add to python Counter(), need</w:t>
+      </w:r>
+      <w:r>
+        <w:t xml:space="preserve"> counter[elem] += 1, since conter extends dict</w:t>
+      </w:r>
+    </w:p>
+    <w:p>
+      <w:pPr>
+        <w:pStyle w:val="ListParagraph"/>
+        <w:numPr>
+          <w:ilvl w:val="0"/>
+          <w:numId w:val="1"/>
+        </w:numPr>
+      </w:pPr>
+      <w:r>
+        <w:t>Counter.most_common(), NOT Counter.most_freq()</w:t>
+      </w:r>
+    </w:p>
+    <w:p>
+      <w:pPr>
+        <w:pStyle w:val="ListParagraph"/>
+        <w:numPr>
+          <w:ilvl w:val="0"/>
+          <w:numId w:val="1"/>
+        </w:numPr>
+      </w:pPr>
+      <w:r>
+        <w:t>Forgetting to increment i/j in while loops</w:t>
+      </w:r>
+    </w:p>
+    <w:p>
+      <w:pPr>
+        <w:pStyle w:val="ListParagraph"/>
+        <w:numPr>
+          <w:ilvl w:val="0"/>
+          <w:numId w:val="1"/>
+        </w:numPr>
+      </w:pPr>
+      <w:r>
+        <w:t>When using list.sort(lambda x: compareFxn), the compare function says which values to put first, not last</w:t>
+      </w:r>
+    </w:p>
+    <w:p>
+      <w:pPr>
+        <w:pStyle w:val="ListParagraph"/>
+        <w:numPr>
+          <w:ilvl w:val="0"/>
+          <w:numId w:val="1"/>
+        </w:numPr>
+      </w:pPr>
+      <w:r>
+        <w:t>Use functools.cmp_to_key() to write custom sorting functions</w:t>
       </w:r>
     </w:p>
     <w:p>
@@ -393,29 +272,8 @@
           <w:numId w:val="1"/>
         </w:numPr>
       </w:pPr>
-      <w:proofErr w:type="spellStart"/>
-      <w:r>
-        <w:t>List.sort</w:t>
-      </w:r>
-      <w:proofErr w:type="spellEnd"/>
-      <w:r>
-        <w:t xml:space="preserve">(key = </w:t>
-      </w:r>
-      <w:proofErr w:type="spellStart"/>
-      <w:r>
-        <w:t>cmp_to_key</w:t>
-      </w:r>
-      <w:proofErr w:type="spellEnd"/>
-      <w:r>
-        <w:t>(</w:t>
-      </w:r>
-      <w:proofErr w:type="spellStart"/>
-      <w:r>
-        <w:t>compareFn</w:t>
-      </w:r>
-      <w:proofErr w:type="spellEnd"/>
-      <w:r>
-        <w:t>))</w:t>
+      <w:r>
+        <w:t>List.sort(key = cmp_to_key(compareFn))</w:t>
       </w:r>
     </w:p>
     <w:p>
@@ -451,53 +309,19 @@
         </w:numPr>
       </w:pPr>
       <w:r>
-        <w:t xml:space="preserve">Num = </w:t>
-      </w:r>
-      <w:proofErr w:type="spellStart"/>
-      <w:r>
-        <w:t>random.</w:t>
-      </w:r>
-      <w:proofErr w:type="gramStart"/>
-      <w:r>
-        <w:t>sample</w:t>
-      </w:r>
-      <w:proofErr w:type="spellEnd"/>
-      <w:r>
-        <w:t>(</w:t>
-      </w:r>
-      <w:proofErr w:type="gramEnd"/>
-      <w:r>
-        <w:t xml:space="preserve">S : set, k : int) to get </w:t>
-      </w:r>
-      <w:proofErr w:type="spellStart"/>
-      <w:r>
-        <w:t>randoms</w:t>
-      </w:r>
-      <w:proofErr w:type="spellEnd"/>
-      <w:r>
-        <w:t xml:space="preserve"> from set</w:t>
-      </w:r>
-    </w:p>
-    <w:p>
-      <w:pPr>
-        <w:pStyle w:val="ListParagraph"/>
-        <w:numPr>
-          <w:ilvl w:val="0"/>
-          <w:numId w:val="1"/>
-        </w:numPr>
-      </w:pPr>
-      <w:r>
-        <w:t xml:space="preserve">Num = </w:t>
-      </w:r>
-      <w:proofErr w:type="spellStart"/>
-      <w:proofErr w:type="gramStart"/>
-      <w:r>
-        <w:t>random.choice</w:t>
-      </w:r>
-      <w:proofErr w:type="spellEnd"/>
-      <w:proofErr w:type="gramEnd"/>
-      <w:r>
-        <w:t>(L : list) to get a random element from a list</w:t>
+        <w:t>Num = random.sample(S : set, k : int) to get randoms from set</w:t>
+      </w:r>
+    </w:p>
+    <w:p>
+      <w:pPr>
+        <w:pStyle w:val="ListParagraph"/>
+        <w:numPr>
+          <w:ilvl w:val="0"/>
+          <w:numId w:val="1"/>
+        </w:numPr>
+      </w:pPr>
+      <w:r>
+        <w:t>Num = random.choice(L : list) to get a random element from a list</w:t>
       </w:r>
     </w:p>
     <w:p>
@@ -533,17 +357,7 @@
         </w:numPr>
       </w:pPr>
       <w:r>
-        <w:t xml:space="preserve">Index out of range on </w:t>
-      </w:r>
-      <w:proofErr w:type="spellStart"/>
-      <w:proofErr w:type="gramStart"/>
-      <w:r>
-        <w:t>random.randint</w:t>
-      </w:r>
-      <w:proofErr w:type="spellEnd"/>
-      <w:proofErr w:type="gramEnd"/>
-      <w:r>
-        <w:t>(0,k) needs to be k-1</w:t>
+        <w:t>Index out of range on random.randint(0,k) needs to be k-1</w:t>
       </w:r>
     </w:p>
     <w:p>
@@ -556,6 +370,78 @@
       </w:pPr>
       <w:r>
         <w:t>Forgetting to write self. In python classes</w:t>
+      </w:r>
+    </w:p>
+    <w:p>
+      <w:pPr>
+        <w:pStyle w:val="ListParagraph"/>
+        <w:numPr>
+          <w:ilvl w:val="0"/>
+          <w:numId w:val="1"/>
+        </w:numPr>
+      </w:pPr>
+      <w:r>
+        <w:t>Need to write list(dict.keys()) since keys() is a view object not a list</w:t>
+      </w:r>
+    </w:p>
+    <w:p>
+      <w:pPr>
+        <w:pStyle w:val="ListParagraph"/>
+        <w:numPr>
+          <w:ilvl w:val="0"/>
+          <w:numId w:val="1"/>
+        </w:numPr>
+      </w:pPr>
+      <w:r>
+        <w:t>Need to use iterables to edit vars inside of nested functions in Python</w:t>
+      </w:r>
+    </w:p>
+    <w:p>
+      <w:pPr>
+        <w:pStyle w:val="ListParagraph"/>
+        <w:numPr>
+          <w:ilvl w:val="0"/>
+          <w:numId w:val="1"/>
+        </w:numPr>
+      </w:pPr>
+      <w:r>
+        <w:t>If you want to persist shared memory while doing a BFS/DFS, do so iteratively</w:t>
+      </w:r>
+    </w:p>
+    <w:p>
+      <w:pPr>
+        <w:pStyle w:val="ListParagraph"/>
+        <w:numPr>
+          <w:ilvl w:val="0"/>
+          <w:numId w:val="1"/>
+        </w:numPr>
+      </w:pPr>
+      <w:r>
+        <w:t>Forgetting to increment DP[i] by one after looking at the previous DP array</w:t>
+      </w:r>
+    </w:p>
+    <w:p>
+      <w:pPr>
+        <w:pStyle w:val="ListParagraph"/>
+        <w:numPr>
+          <w:ilvl w:val="1"/>
+          <w:numId w:val="1"/>
+        </w:numPr>
+      </w:pPr>
+      <w:r>
+        <w:t>Inf is not normally defined, need to use float(“inf”)</w:t>
+      </w:r>
+    </w:p>
+    <w:p>
+      <w:pPr>
+        <w:pStyle w:val="ListParagraph"/>
+        <w:numPr>
+          <w:ilvl w:val="1"/>
+          <w:numId w:val="1"/>
+        </w:numPr>
+      </w:pPr>
+      <w:r>
+        <w:t>Make sure inf is a string</w:t>
       </w:r>
     </w:p>
     <w:p>
@@ -583,15 +469,7 @@
         </w:numPr>
       </w:pPr>
       <w:r>
-        <w:t xml:space="preserve">Using a hash set only has </w:t>
-      </w:r>
-      <w:proofErr w:type="gramStart"/>
-      <w:r>
-        <w:t>O(</w:t>
-      </w:r>
-      <w:proofErr w:type="gramEnd"/>
-      <w:r>
-        <w:t>1) average case for item retrieval and has O(n) worst case</w:t>
+        <w:t>Using a hash set only has O(1) average case for item retrieval and has O(n) worst case</w:t>
       </w:r>
     </w:p>
     <w:p>
@@ -603,23 +481,7 @@
         </w:numPr>
       </w:pPr>
       <w:r>
-        <w:t xml:space="preserve">Therefore, lookup from this set is not </w:t>
-      </w:r>
-      <w:proofErr w:type="spellStart"/>
-      <w:r>
-        <w:t>garunteed</w:t>
-      </w:r>
-      <w:proofErr w:type="spellEnd"/>
-      <w:r>
-        <w:t xml:space="preserve"> </w:t>
-      </w:r>
-      <w:proofErr w:type="gramStart"/>
-      <w:r>
-        <w:t>O(</w:t>
-      </w:r>
-      <w:proofErr w:type="gramEnd"/>
-      <w:r>
-        <w:t>1)</w:t>
+        <w:t>Therefore, lookup from this set is not garunteed O(1)</w:t>
       </w:r>
     </w:p>
     <w:p>
@@ -641,23 +503,7 @@
         <w:t>balanced</w:t>
       </w:r>
       <w:r>
-        <w:t xml:space="preserve"> BSTs (AVL, </w:t>
-      </w:r>
-      <w:proofErr w:type="gramStart"/>
-      <w:r>
-        <w:t>Red-Black</w:t>
-      </w:r>
-      <w:proofErr w:type="gramEnd"/>
-      <w:r>
-        <w:t>) which have O(</w:t>
-      </w:r>
-      <w:proofErr w:type="spellStart"/>
-      <w:r>
-        <w:t>logn</w:t>
-      </w:r>
-      <w:proofErr w:type="spellEnd"/>
-      <w:r>
-        <w:t>) average case and worst case lookup times</w:t>
+        <w:t xml:space="preserve"> BSTs (AVL, Red-Black) which have O(logn) average case and worst case lookup times</w:t>
       </w:r>
     </w:p>
     <w:p>
@@ -669,23 +515,7 @@
         </w:numPr>
       </w:pPr>
       <w:r>
-        <w:t xml:space="preserve">In </w:t>
-      </w:r>
-      <w:proofErr w:type="spellStart"/>
-      <w:r>
-        <w:t>CPython</w:t>
-      </w:r>
-      <w:proofErr w:type="spellEnd"/>
-      <w:r>
-        <w:t xml:space="preserve">, sets are implemented as </w:t>
-      </w:r>
-      <w:proofErr w:type="spellStart"/>
-      <w:r>
-        <w:t>dicts</w:t>
-      </w:r>
-      <w:proofErr w:type="spellEnd"/>
-      <w:r>
-        <w:t xml:space="preserve"> with dummy values</w:t>
+        <w:t>In CPython, sets are implemented as dicts with dummy values</w:t>
       </w:r>
     </w:p>
     <w:p>
@@ -697,43 +527,20 @@
         </w:numPr>
       </w:pPr>
       <w:r>
-        <w:t xml:space="preserve">In </w:t>
-      </w:r>
-      <w:proofErr w:type="spellStart"/>
-      <w:r>
-        <w:t>CPython</w:t>
-      </w:r>
-      <w:proofErr w:type="spellEnd"/>
-      <w:r>
-        <w:t xml:space="preserve">, </w:t>
-      </w:r>
-      <w:proofErr w:type="spellStart"/>
-      <w:r>
-        <w:t>dicts</w:t>
-      </w:r>
-      <w:proofErr w:type="spellEnd"/>
-      <w:r>
-        <w:t xml:space="preserve"> are implemented as hash tables not BSTs</w:t>
-      </w:r>
-    </w:p>
-    <w:p>
-      <w:pPr>
-        <w:pStyle w:val="ListParagraph"/>
-        <w:numPr>
-          <w:ilvl w:val="0"/>
-          <w:numId w:val="1"/>
-        </w:numPr>
-      </w:pPr>
-      <w:r>
-        <w:t xml:space="preserve">For longer questions like </w:t>
-      </w:r>
-      <w:proofErr w:type="spellStart"/>
-      <w:r>
-        <w:t>Solve_Sudoku</w:t>
-      </w:r>
-      <w:proofErr w:type="spellEnd"/>
-      <w:r>
-        <w:t xml:space="preserve"> keep answers brief so that they are timely to write in an interview</w:t>
+        <w:t>In CPython, dicts are implemented as hash tables not BSTs</w:t>
+      </w:r>
+    </w:p>
+    <w:p>
+      <w:pPr>
+        <w:pStyle w:val="ListParagraph"/>
+        <w:numPr>
+          <w:ilvl w:val="0"/>
+          <w:numId w:val="1"/>
+        </w:numPr>
+      </w:pPr>
+      <w:r>
+        <w:lastRenderedPageBreak/>
+        <w:t>For longer questions like Solve_Sudoku keep answers brief so that they are timely to write in an interview</w:t>
       </w:r>
     </w:p>
     <w:p>
@@ -744,13 +551,8 @@
           <w:numId w:val="1"/>
         </w:numPr>
       </w:pPr>
-      <w:proofErr w:type="gramStart"/>
-      <w:r>
-        <w:t>Don’t</w:t>
-      </w:r>
-      <w:proofErr w:type="gramEnd"/>
-      <w:r>
-        <w:t xml:space="preserve"> try to implement perfect data structures if it will take too long</w:t>
+      <w:r>
+        <w:t>Don’t try to implement perfect data structures if it will take too long</w:t>
       </w:r>
     </w:p>
     <w:p>
@@ -762,23 +564,134 @@
         </w:numPr>
       </w:pPr>
       <w:r>
-        <w:t xml:space="preserve">Same idea for problems that can be solved with </w:t>
-      </w:r>
-      <w:proofErr w:type="spellStart"/>
-      <w:r>
-        <w:t>Djikstra’s</w:t>
-      </w:r>
-      <w:proofErr w:type="spellEnd"/>
-      <w:r>
-        <w:t xml:space="preserve">, sometimes </w:t>
-      </w:r>
-      <w:proofErr w:type="gramStart"/>
-      <w:r>
-        <w:t>it’s</w:t>
-      </w:r>
-      <w:proofErr w:type="gramEnd"/>
-      <w:r>
-        <w:t xml:space="preserve"> not worth it to write that all out</w:t>
+        <w:t>Same idea for problems that can be solved with Djikstra’s, sometimes it’s not worth it to write that all out</w:t>
+      </w:r>
+    </w:p>
+    <w:p>
+      <w:pPr>
+        <w:pStyle w:val="ListParagraph"/>
+        <w:numPr>
+          <w:ilvl w:val="0"/>
+          <w:numId w:val="1"/>
+        </w:numPr>
+      </w:pPr>
+      <w:r>
+        <w:t>Look alive when doing any kind of coding assessment, I did one on LinkedIn today and really didn’t try hard enough</w:t>
+      </w:r>
+    </w:p>
+    <w:p>
+      <w:pPr>
+        <w:pStyle w:val="ListParagraph"/>
+        <w:numPr>
+          <w:ilvl w:val="1"/>
+          <w:numId w:val="1"/>
+        </w:numPr>
+      </w:pPr>
+      <w:r>
+        <w:t>Also, I don’t really know Java…</w:t>
+      </w:r>
+    </w:p>
+    <w:p>
+      <w:pPr>
+        <w:pStyle w:val="ListParagraph"/>
+        <w:numPr>
+          <w:ilvl w:val="0"/>
+          <w:numId w:val="1"/>
+        </w:numPr>
+      </w:pPr>
+      <w:r>
+        <w:t>When returning from tree-traversal, return the nodes not their coordinates</w:t>
+      </w:r>
+    </w:p>
+    <w:p>
+      <w:pPr>
+        <w:pStyle w:val="ListParagraph"/>
+        <w:numPr>
+          <w:ilvl w:val="0"/>
+          <w:numId w:val="1"/>
+        </w:numPr>
+      </w:pPr>
+      <w:r>
+        <w:t>Should account for the possibility of Nbor being None when traversing a tree as a graph.</w:t>
+      </w:r>
+    </w:p>
+    <w:p>
+      <w:pPr>
+        <w:ind w:left="360"/>
+      </w:pPr>
+    </w:p>
+    <w:p>
+      <w:pPr>
+        <w:ind w:left="360"/>
+        <w:rPr>
+          <w:b/>
+          <w:bCs/>
+        </w:rPr>
+      </w:pPr>
+      <w:r>
+        <w:rPr>
+          <w:b/>
+          <w:bCs/>
+        </w:rPr>
+        <w:t>Interview Mistakes:</w:t>
+      </w:r>
+    </w:p>
+    <w:p>
+      <w:pPr>
+        <w:pStyle w:val="ListParagraph"/>
+        <w:numPr>
+          <w:ilvl w:val="0"/>
+          <w:numId w:val="1"/>
+        </w:numPr>
+      </w:pPr>
+      <w:r>
+        <w:t>Just did my first HackerRank for practice</w:t>
+      </w:r>
+    </w:p>
+    <w:p>
+      <w:pPr>
+        <w:pStyle w:val="ListParagraph"/>
+        <w:numPr>
+          <w:ilvl w:val="1"/>
+          <w:numId w:val="1"/>
+        </w:numPr>
+      </w:pPr>
+      <w:r>
+        <w:t>I got way too nervous because of caffeine consumption, other than that the questions were pretty easy and I could have solved them if I was in a better state of mind</w:t>
+      </w:r>
+    </w:p>
+    <w:p>
+      <w:pPr>
+        <w:pStyle w:val="ListParagraph"/>
+        <w:numPr>
+          <w:ilvl w:val="0"/>
+          <w:numId w:val="1"/>
+        </w:numPr>
+      </w:pPr>
+      <w:r>
+        <w:t>Need to stay calm and focused during the whole ~80 minutes, write the same clean code you would on a LeetCode problem</w:t>
+      </w:r>
+    </w:p>
+    <w:p>
+      <w:pPr>
+        <w:pStyle w:val="ListParagraph"/>
+        <w:numPr>
+          <w:ilvl w:val="0"/>
+          <w:numId w:val="1"/>
+        </w:numPr>
+      </w:pPr>
+      <w:r>
+        <w:t xml:space="preserve">Simply, I need more practice in a </w:t>
+      </w:r>
+      <w:r>
+        <w:rPr>
+          <w:b/>
+          <w:bCs/>
+        </w:rPr>
+        <w:t>timed</w:t>
+      </w:r>
+      <w:r>
+        <w:t xml:space="preserve"> format to do better on these tests</w:t>
       </w:r>
     </w:p>
     <w:sectPr>

</xml_diff>

<commit_message>
Getting used to HackerRank format
</commit_message>
<xml_diff>
--- a/CommonTypos.docx
+++ b/CommonTypos.docx
@@ -163,6 +163,18 @@
     </w:p>
     <w:p>
       <w:pPr>
+        <w:pStyle w:val="ListParagraph"/>
+        <w:numPr>
+          <w:ilvl w:val="0"/>
+          <w:numId w:val="1"/>
+        </w:numPr>
+      </w:pPr>
+      <w:r>
+        <w:t>I &lt; 6 NOT I &lt; len(6)</w:t>
+      </w:r>
+    </w:p>
+    <w:p>
+      <w:pPr>
         <w:ind w:left="360"/>
         <w:rPr>
           <w:b/>
@@ -527,6 +539,7 @@
         </w:numPr>
       </w:pPr>
       <w:r>
+        <w:lastRenderedPageBreak/>
         <w:t>In CPython, dicts are implemented as hash tables not BSTs</w:t>
       </w:r>
     </w:p>
@@ -539,7 +552,6 @@
         </w:numPr>
       </w:pPr>
       <w:r>
-        <w:lastRenderedPageBreak/>
         <w:t>For longer questions like Solve_Sudoku keep answers brief so that they are timely to write in an interview</w:t>
       </w:r>
     </w:p>

</xml_diff>

<commit_message>
More leetcode, more skill
</commit_message>
<xml_diff>
--- a/CommonTypos.docx
+++ b/CommonTypos.docx
@@ -51,67 +51,19 @@
         </w:numPr>
       </w:pPr>
       <w:r>
-        <w:t xml:space="preserve">Forgetting to set n = </w:t>
-      </w:r>
-      <w:proofErr w:type="spellStart"/>
-      <w:r>
-        <w:t>len</w:t>
-      </w:r>
-      <w:proofErr w:type="spellEnd"/>
-      <w:r>
-        <w:t>(</w:t>
-      </w:r>
-      <w:proofErr w:type="gramStart"/>
-      <w:r>
-        <w:t>s[</w:t>
-      </w:r>
-      <w:proofErr w:type="gramEnd"/>
-      <w:r>
-        <w:t xml:space="preserve">0]) – 1 instead of </w:t>
-      </w:r>
-      <w:proofErr w:type="spellStart"/>
-      <w:r>
-        <w:t>len</w:t>
-      </w:r>
-      <w:proofErr w:type="spellEnd"/>
-      <w:r>
-        <w:t>(s[0]), causing index out of range</w:t>
-      </w:r>
-    </w:p>
-    <w:p>
-      <w:pPr>
-        <w:pStyle w:val="ListParagraph"/>
-        <w:numPr>
-          <w:ilvl w:val="0"/>
-          <w:numId w:val="1"/>
-        </w:numPr>
-      </w:pPr>
-      <w:r>
-        <w:t>For x in range(</w:t>
-      </w:r>
-      <w:proofErr w:type="gramStart"/>
-      <w:r>
-        <w:t>1,len</w:t>
-      </w:r>
-      <w:proofErr w:type="gramEnd"/>
-      <w:r>
-        <w:t>(</w:t>
-      </w:r>
-      <w:proofErr w:type="spellStart"/>
-      <w:r>
-        <w:t>nums</w:t>
-      </w:r>
-      <w:proofErr w:type="spellEnd"/>
-      <w:r>
-        <w:t>) needs to be range(i+1,len(</w:t>
-      </w:r>
-      <w:proofErr w:type="spellStart"/>
-      <w:r>
-        <w:t>nums</w:t>
-      </w:r>
-      <w:proofErr w:type="spellEnd"/>
-      <w:r>
-        <w:t>))</w:t>
+        <w:t>Forgetting to set n = len(s[0]) – 1 instead of len(s[0]), causing index out of range</w:t>
+      </w:r>
+    </w:p>
+    <w:p>
+      <w:pPr>
+        <w:pStyle w:val="ListParagraph"/>
+        <w:numPr>
+          <w:ilvl w:val="0"/>
+          <w:numId w:val="1"/>
+        </w:numPr>
+      </w:pPr>
+      <w:r>
+        <w:t>For x in range(1,len(nums) needs to be range(i+1,len(nums))</w:t>
       </w:r>
     </w:p>
     <w:p>
@@ -147,65 +99,31 @@
         </w:numPr>
       </w:pPr>
       <w:r>
-        <w:t xml:space="preserve">Use for _ in range(x) if you </w:t>
-      </w:r>
-      <w:proofErr w:type="gramStart"/>
-      <w:r>
-        <w:t>don’t</w:t>
-      </w:r>
-      <w:proofErr w:type="gramEnd"/>
-      <w:r>
-        <w:t xml:space="preserve"> need the index</w:t>
-      </w:r>
-    </w:p>
-    <w:p>
-      <w:pPr>
-        <w:pStyle w:val="ListParagraph"/>
-        <w:numPr>
-          <w:ilvl w:val="0"/>
-          <w:numId w:val="1"/>
-        </w:numPr>
-      </w:pPr>
-      <w:r>
-        <w:t xml:space="preserve">For </w:t>
-      </w:r>
-      <w:proofErr w:type="spellStart"/>
-      <w:proofErr w:type="gramStart"/>
-      <w:r>
-        <w:t>key,value</w:t>
-      </w:r>
-      <w:proofErr w:type="spellEnd"/>
-      <w:proofErr w:type="gramEnd"/>
-      <w:r>
-        <w:t xml:space="preserve"> in </w:t>
-      </w:r>
-      <w:proofErr w:type="spellStart"/>
-      <w:r>
-        <w:t>dict.items</w:t>
-      </w:r>
-      <w:proofErr w:type="spellEnd"/>
-      <w:r>
-        <w:t>() is the syntax for getting all key, value pairs</w:t>
-      </w:r>
-    </w:p>
-    <w:p>
-      <w:pPr>
-        <w:pStyle w:val="ListParagraph"/>
-        <w:numPr>
-          <w:ilvl w:val="0"/>
-          <w:numId w:val="1"/>
-        </w:numPr>
-      </w:pPr>
-      <w:r>
-        <w:t xml:space="preserve">Second argument to filter is </w:t>
-      </w:r>
-      <w:proofErr w:type="spellStart"/>
-      <w:r>
-        <w:t>iterable</w:t>
-      </w:r>
-      <w:proofErr w:type="spellEnd"/>
-      <w:r>
-        <w:t>, first argument is the function</w:t>
+        <w:t>Use for _ in range(x) if you don’t need the index</w:t>
+      </w:r>
+    </w:p>
+    <w:p>
+      <w:pPr>
+        <w:pStyle w:val="ListParagraph"/>
+        <w:numPr>
+          <w:ilvl w:val="0"/>
+          <w:numId w:val="1"/>
+        </w:numPr>
+      </w:pPr>
+      <w:r>
+        <w:t>For key,value in dict.items() is the syntax for getting all key, value pairs</w:t>
+      </w:r>
+    </w:p>
+    <w:p>
+      <w:pPr>
+        <w:pStyle w:val="ListParagraph"/>
+        <w:numPr>
+          <w:ilvl w:val="0"/>
+          <w:numId w:val="1"/>
+        </w:numPr>
+      </w:pPr>
+      <w:r>
+        <w:t>Second argument to filter is iterable, first argument is the function</w:t>
       </w:r>
     </w:p>
     <w:p>
@@ -230,15 +148,7 @@
         <w:t>target</w:t>
       </w:r>
       <w:r>
-        <w:t>=</w:t>
-      </w:r>
-      <w:proofErr w:type="spellStart"/>
-      <w:r>
-        <w:t>get_</w:t>
-      </w:r>
-      <w:proofErr w:type="gramStart"/>
-      <w:r>
-        <w:t>nbors,</w:t>
+        <w:t>=get_nbors,</w:t>
       </w:r>
       <w:r>
         <w:rPr>
@@ -247,101 +157,44 @@
         </w:rPr>
         <w:t>args</w:t>
       </w:r>
-      <w:proofErr w:type="spellEnd"/>
-      <w:proofErr w:type="gramEnd"/>
-      <w:r>
-        <w:t>=(</w:t>
-      </w:r>
-      <w:proofErr w:type="spellStart"/>
-      <w:r>
-        <w:t>url</w:t>
-      </w:r>
-      <w:proofErr w:type="spellEnd"/>
-      <w:r>
-        <w:t>))</w:t>
-      </w:r>
-    </w:p>
-    <w:p>
-      <w:pPr>
-        <w:pStyle w:val="ListParagraph"/>
-        <w:numPr>
-          <w:ilvl w:val="0"/>
-          <w:numId w:val="1"/>
-        </w:numPr>
-      </w:pPr>
-      <w:r>
-        <w:t xml:space="preserve">I &lt; 6 NOT I &lt; </w:t>
-      </w:r>
-      <w:proofErr w:type="spellStart"/>
-      <w:proofErr w:type="gramStart"/>
-      <w:r>
-        <w:t>len</w:t>
-      </w:r>
-      <w:proofErr w:type="spellEnd"/>
-      <w:r>
-        <w:t>(</w:t>
-      </w:r>
-      <w:proofErr w:type="gramEnd"/>
-      <w:r>
-        <w:t>6)</w:t>
-      </w:r>
-    </w:p>
-    <w:p>
-      <w:pPr>
-        <w:pStyle w:val="ListParagraph"/>
-        <w:numPr>
-          <w:ilvl w:val="0"/>
-          <w:numId w:val="1"/>
-        </w:numPr>
-      </w:pPr>
-      <w:r>
-        <w:t xml:space="preserve">Python </w:t>
-      </w:r>
-      <w:proofErr w:type="gramStart"/>
-      <w:r>
-        <w:t>doesn’t</w:t>
-      </w:r>
-      <w:proofErr w:type="gramEnd"/>
-      <w:r>
-        <w:t xml:space="preserve"> include a </w:t>
-      </w:r>
-      <w:proofErr w:type="spellStart"/>
-      <w:r>
-        <w:t>builtin</w:t>
-      </w:r>
-      <w:proofErr w:type="spellEnd"/>
-      <w:r>
-        <w:t xml:space="preserve"> </w:t>
-      </w:r>
-      <w:proofErr w:type="spellStart"/>
-      <w:r>
-        <w:t>nCr</w:t>
-      </w:r>
-      <w:proofErr w:type="spellEnd"/>
-      <w:r>
-        <w:t xml:space="preserve"> function</w:t>
-      </w:r>
-    </w:p>
-    <w:p>
-      <w:pPr>
-        <w:pStyle w:val="ListParagraph"/>
-        <w:numPr>
-          <w:ilvl w:val="0"/>
-          <w:numId w:val="1"/>
-        </w:numPr>
-      </w:pPr>
-      <w:r>
-        <w:t xml:space="preserve">Use </w:t>
-      </w:r>
-      <w:proofErr w:type="spellStart"/>
-      <w:proofErr w:type="gramStart"/>
-      <w:r>
-        <w:t>set.update</w:t>
-      </w:r>
-      <w:proofErr w:type="spellEnd"/>
-      <w:proofErr w:type="gramEnd"/>
-      <w:r>
-        <w:t>() to add elements to sets</w:t>
+      <w:r>
+        <w:t>=(url))</w:t>
+      </w:r>
+    </w:p>
+    <w:p>
+      <w:pPr>
+        <w:pStyle w:val="ListParagraph"/>
+        <w:numPr>
+          <w:ilvl w:val="0"/>
+          <w:numId w:val="1"/>
+        </w:numPr>
+      </w:pPr>
+      <w:r>
+        <w:t>I &lt; 6 NOT I &lt; len(6)</w:t>
+      </w:r>
+    </w:p>
+    <w:p>
+      <w:pPr>
+        <w:pStyle w:val="ListParagraph"/>
+        <w:numPr>
+          <w:ilvl w:val="0"/>
+          <w:numId w:val="1"/>
+        </w:numPr>
+      </w:pPr>
+      <w:r>
+        <w:t>Python doesn’t include a builtin nCr function</w:t>
+      </w:r>
+    </w:p>
+    <w:p>
+      <w:pPr>
+        <w:pStyle w:val="ListParagraph"/>
+        <w:numPr>
+          <w:ilvl w:val="0"/>
+          <w:numId w:val="1"/>
+        </w:numPr>
+      </w:pPr>
+      <w:r>
+        <w:t>Use set.update() to add elements to sets</w:t>
       </w:r>
     </w:p>
     <w:p>
@@ -368,13 +221,8 @@
           <w:numId w:val="1"/>
         </w:numPr>
       </w:pPr>
-      <w:proofErr w:type="gramStart"/>
-      <w:r>
-        <w:t>Using  a</w:t>
-      </w:r>
-      <w:proofErr w:type="gramEnd"/>
-      <w:r>
-        <w:t xml:space="preserve"> DFS/backtracking technique where an iterative DP array technique is required</w:t>
+      <w:r>
+        <w:t>Using  a DFS/backtracking technique where an iterative DP array technique is required</w:t>
       </w:r>
     </w:p>
     <w:p>
@@ -397,148 +245,59 @@
           <w:numId w:val="1"/>
         </w:numPr>
       </w:pPr>
-      <w:proofErr w:type="gramStart"/>
-      <w:r>
-        <w:t>Using .add</w:t>
-      </w:r>
-      <w:proofErr w:type="gramEnd"/>
-      <w:r>
-        <w:t>() to add to python Counter(), need</w:t>
-      </w:r>
-      <w:r>
-        <w:t xml:space="preserve"> counter[</w:t>
-      </w:r>
-      <w:proofErr w:type="spellStart"/>
-      <w:r>
-        <w:t>elem</w:t>
-      </w:r>
-      <w:proofErr w:type="spellEnd"/>
-      <w:r>
-        <w:t xml:space="preserve">] += 1, since </w:t>
-      </w:r>
-      <w:proofErr w:type="spellStart"/>
-      <w:r>
-        <w:t>conter</w:t>
-      </w:r>
-      <w:proofErr w:type="spellEnd"/>
-      <w:r>
-        <w:t xml:space="preserve"> extends </w:t>
-      </w:r>
-      <w:proofErr w:type="spellStart"/>
-      <w:r>
-        <w:t>dict</w:t>
-      </w:r>
-      <w:proofErr w:type="spellEnd"/>
-    </w:p>
-    <w:p>
-      <w:pPr>
-        <w:pStyle w:val="ListParagraph"/>
-        <w:numPr>
-          <w:ilvl w:val="0"/>
-          <w:numId w:val="1"/>
-        </w:numPr>
-      </w:pPr>
-      <w:proofErr w:type="spellStart"/>
-      <w:r>
-        <w:t>Counter.most_</w:t>
-      </w:r>
-      <w:proofErr w:type="gramStart"/>
-      <w:r>
-        <w:t>common</w:t>
-      </w:r>
-      <w:proofErr w:type="spellEnd"/>
-      <w:r>
-        <w:t>(</w:t>
-      </w:r>
-      <w:proofErr w:type="gramEnd"/>
-      <w:r>
-        <w:t xml:space="preserve">), NOT </w:t>
-      </w:r>
-      <w:proofErr w:type="spellStart"/>
-      <w:r>
-        <w:t>Counter.most_freq</w:t>
-      </w:r>
-      <w:proofErr w:type="spellEnd"/>
-      <w:r>
-        <w:t>()</w:t>
-      </w:r>
-    </w:p>
-    <w:p>
-      <w:pPr>
-        <w:pStyle w:val="ListParagraph"/>
-        <w:numPr>
-          <w:ilvl w:val="0"/>
-          <w:numId w:val="1"/>
-        </w:numPr>
-      </w:pPr>
-      <w:r>
-        <w:t xml:space="preserve">Forgetting to increment </w:t>
-      </w:r>
-      <w:proofErr w:type="spellStart"/>
-      <w:r>
-        <w:t>i</w:t>
-      </w:r>
-      <w:proofErr w:type="spellEnd"/>
-      <w:r>
-        <w:t>/j in while loops</w:t>
-      </w:r>
-    </w:p>
-    <w:p>
-      <w:pPr>
-        <w:pStyle w:val="ListParagraph"/>
-        <w:numPr>
-          <w:ilvl w:val="0"/>
-          <w:numId w:val="1"/>
-        </w:numPr>
-      </w:pPr>
-      <w:r>
-        <w:t xml:space="preserve">When using </w:t>
-      </w:r>
-      <w:proofErr w:type="spellStart"/>
-      <w:proofErr w:type="gramStart"/>
-      <w:r>
-        <w:t>list.sort</w:t>
-      </w:r>
-      <w:proofErr w:type="spellEnd"/>
-      <w:proofErr w:type="gramEnd"/>
-      <w:r>
-        <w:t xml:space="preserve">(lambda x: </w:t>
-      </w:r>
-      <w:proofErr w:type="spellStart"/>
-      <w:r>
-        <w:t>compareFxn</w:t>
-      </w:r>
-      <w:proofErr w:type="spellEnd"/>
-      <w:r>
-        <w:t>), the compare function says which values to put first, not last</w:t>
-      </w:r>
-    </w:p>
-    <w:p>
-      <w:pPr>
-        <w:pStyle w:val="ListParagraph"/>
-        <w:numPr>
-          <w:ilvl w:val="0"/>
-          <w:numId w:val="1"/>
-        </w:numPr>
-      </w:pPr>
-      <w:r>
-        <w:t xml:space="preserve">Use </w:t>
-      </w:r>
-      <w:proofErr w:type="spellStart"/>
-      <w:r>
-        <w:t>functools.cmp_to_</w:t>
-      </w:r>
-      <w:proofErr w:type="gramStart"/>
-      <w:r>
-        <w:t>key</w:t>
-      </w:r>
-      <w:proofErr w:type="spellEnd"/>
-      <w:r>
-        <w:t>(</w:t>
-      </w:r>
-      <w:proofErr w:type="gramEnd"/>
-      <w:r>
-        <w:t>) to write custom sorting functions</w:t>
+      <w:r>
+        <w:t>Using .add() to add to python Counter(), need</w:t>
+      </w:r>
+      <w:r>
+        <w:t xml:space="preserve"> counter[elem] += 1, since conter extends dict</w:t>
+      </w:r>
+    </w:p>
+    <w:p>
+      <w:pPr>
+        <w:pStyle w:val="ListParagraph"/>
+        <w:numPr>
+          <w:ilvl w:val="0"/>
+          <w:numId w:val="1"/>
+        </w:numPr>
+      </w:pPr>
+      <w:r>
+        <w:t>Counter.most_common(), NOT Counter.most_freq()</w:t>
+      </w:r>
+    </w:p>
+    <w:p>
+      <w:pPr>
+        <w:pStyle w:val="ListParagraph"/>
+        <w:numPr>
+          <w:ilvl w:val="0"/>
+          <w:numId w:val="1"/>
+        </w:numPr>
+      </w:pPr>
+      <w:r>
+        <w:t>Forgetting to increment i/j in while loops</w:t>
+      </w:r>
+    </w:p>
+    <w:p>
+      <w:pPr>
+        <w:pStyle w:val="ListParagraph"/>
+        <w:numPr>
+          <w:ilvl w:val="0"/>
+          <w:numId w:val="1"/>
+        </w:numPr>
+      </w:pPr>
+      <w:r>
+        <w:t>When using list.sort(lambda x: compareFxn), the compare function says which values to put first, not last</w:t>
+      </w:r>
+    </w:p>
+    <w:p>
+      <w:pPr>
+        <w:pStyle w:val="ListParagraph"/>
+        <w:numPr>
+          <w:ilvl w:val="0"/>
+          <w:numId w:val="1"/>
+        </w:numPr>
+      </w:pPr>
+      <w:r>
+        <w:t>Use functools.cmp_to_key() to write custom sorting functions</w:t>
       </w:r>
     </w:p>
     <w:p>
@@ -549,29 +308,8 @@
           <w:numId w:val="1"/>
         </w:numPr>
       </w:pPr>
-      <w:proofErr w:type="spellStart"/>
-      <w:r>
-        <w:t>List.sort</w:t>
-      </w:r>
-      <w:proofErr w:type="spellEnd"/>
-      <w:r>
-        <w:t xml:space="preserve">(key = </w:t>
-      </w:r>
-      <w:proofErr w:type="spellStart"/>
-      <w:r>
-        <w:t>cmp_to_key</w:t>
-      </w:r>
-      <w:proofErr w:type="spellEnd"/>
-      <w:r>
-        <w:t>(</w:t>
-      </w:r>
-      <w:proofErr w:type="spellStart"/>
-      <w:r>
-        <w:t>compareFn</w:t>
-      </w:r>
-      <w:proofErr w:type="spellEnd"/>
-      <w:r>
-        <w:t>))</w:t>
+      <w:r>
+        <w:t>List.sort(key = cmp_to_key(compareFn))</w:t>
       </w:r>
     </w:p>
     <w:p>
@@ -607,53 +345,19 @@
         </w:numPr>
       </w:pPr>
       <w:r>
-        <w:t xml:space="preserve">Num = </w:t>
-      </w:r>
-      <w:proofErr w:type="spellStart"/>
-      <w:r>
-        <w:t>random.</w:t>
-      </w:r>
-      <w:proofErr w:type="gramStart"/>
-      <w:r>
-        <w:t>sample</w:t>
-      </w:r>
-      <w:proofErr w:type="spellEnd"/>
-      <w:r>
-        <w:t>(</w:t>
-      </w:r>
-      <w:proofErr w:type="gramEnd"/>
-      <w:r>
-        <w:t xml:space="preserve">S : set, k : int) to get </w:t>
-      </w:r>
-      <w:proofErr w:type="spellStart"/>
-      <w:r>
-        <w:t>randoms</w:t>
-      </w:r>
-      <w:proofErr w:type="spellEnd"/>
-      <w:r>
-        <w:t xml:space="preserve"> from set</w:t>
-      </w:r>
-    </w:p>
-    <w:p>
-      <w:pPr>
-        <w:pStyle w:val="ListParagraph"/>
-        <w:numPr>
-          <w:ilvl w:val="0"/>
-          <w:numId w:val="1"/>
-        </w:numPr>
-      </w:pPr>
-      <w:r>
-        <w:t xml:space="preserve">Num = </w:t>
-      </w:r>
-      <w:proofErr w:type="spellStart"/>
-      <w:proofErr w:type="gramStart"/>
-      <w:r>
-        <w:t>random.choice</w:t>
-      </w:r>
-      <w:proofErr w:type="spellEnd"/>
-      <w:proofErr w:type="gramEnd"/>
-      <w:r>
-        <w:t>(L : list) to get a random element from a list</w:t>
+        <w:t>Num = random.sample(S : set, k : int) to get randoms from set</w:t>
+      </w:r>
+    </w:p>
+    <w:p>
+      <w:pPr>
+        <w:pStyle w:val="ListParagraph"/>
+        <w:numPr>
+          <w:ilvl w:val="0"/>
+          <w:numId w:val="1"/>
+        </w:numPr>
+      </w:pPr>
+      <w:r>
+        <w:t>Num = random.choice(L : list) to get a random element from a list</w:t>
       </w:r>
     </w:p>
     <w:p>
@@ -689,17 +393,7 @@
         </w:numPr>
       </w:pPr>
       <w:r>
-        <w:t xml:space="preserve">Index out of range on </w:t>
-      </w:r>
-      <w:proofErr w:type="spellStart"/>
-      <w:proofErr w:type="gramStart"/>
-      <w:r>
-        <w:t>random.randint</w:t>
-      </w:r>
-      <w:proofErr w:type="spellEnd"/>
-      <w:proofErr w:type="gramEnd"/>
-      <w:r>
-        <w:t>(0,k) needs to be k-1</w:t>
+        <w:t>Index out of range on random.randint(0,k) needs to be k-1</w:t>
       </w:r>
     </w:p>
     <w:p>
@@ -723,37 +417,19 @@
         </w:numPr>
       </w:pPr>
       <w:r>
-        <w:t>Need to write list(</w:t>
-      </w:r>
-      <w:proofErr w:type="spellStart"/>
-      <w:proofErr w:type="gramStart"/>
-      <w:r>
-        <w:t>dict.keys</w:t>
-      </w:r>
-      <w:proofErr w:type="spellEnd"/>
-      <w:proofErr w:type="gramEnd"/>
-      <w:r>
-        <w:t>()) since keys() is a view object not a list</w:t>
-      </w:r>
-    </w:p>
-    <w:p>
-      <w:pPr>
-        <w:pStyle w:val="ListParagraph"/>
-        <w:numPr>
-          <w:ilvl w:val="0"/>
-          <w:numId w:val="1"/>
-        </w:numPr>
-      </w:pPr>
-      <w:r>
-        <w:t xml:space="preserve">Need to use </w:t>
-      </w:r>
-      <w:proofErr w:type="spellStart"/>
-      <w:r>
-        <w:t>iterables</w:t>
-      </w:r>
-      <w:proofErr w:type="spellEnd"/>
-      <w:r>
-        <w:t xml:space="preserve"> to edit vars inside of nested functions in Python</w:t>
+        <w:t>Need to write list(dict.keys()) since keys() is a view object not a list</w:t>
+      </w:r>
+    </w:p>
+    <w:p>
+      <w:pPr>
+        <w:pStyle w:val="ListParagraph"/>
+        <w:numPr>
+          <w:ilvl w:val="0"/>
+          <w:numId w:val="1"/>
+        </w:numPr>
+      </w:pPr>
+      <w:r>
+        <w:t>Need to use iterables to edit vars inside of nested functions in Python</w:t>
       </w:r>
     </w:p>
     <w:p>
@@ -777,15 +453,7 @@
         </w:numPr>
       </w:pPr>
       <w:r>
-        <w:t>Forgetting to increment DP[</w:t>
-      </w:r>
-      <w:proofErr w:type="spellStart"/>
-      <w:r>
-        <w:t>i</w:t>
-      </w:r>
-      <w:proofErr w:type="spellEnd"/>
-      <w:r>
-        <w:t>] by one after looking at the previous DP array</w:t>
+        <w:t>Forgetting to increment DP[i] by one after looking at the previous DP array</w:t>
       </w:r>
     </w:p>
     <w:p>
@@ -833,20 +501,10 @@
         </w:numPr>
       </w:pPr>
       <w:r>
-        <w:t xml:space="preserve">Also, </w:t>
-      </w:r>
-      <w:proofErr w:type="gramStart"/>
-      <w:r>
-        <w:t>max(</w:t>
-      </w:r>
-      <w:proofErr w:type="spellStart"/>
-      <w:proofErr w:type="gramEnd"/>
-      <w:r>
-        <w:t>iterable</w:t>
-      </w:r>
-      <w:proofErr w:type="spellEnd"/>
-      <w:r>
-        <w:t xml:space="preserve">, </w:t>
+        <w:t>Also, max(</w:t>
+      </w:r>
+      <w:r>
+        <w:t xml:space="preserve">iterable, </w:t>
       </w:r>
       <w:r>
         <w:rPr>
@@ -867,48 +525,20 @@
           <w:numId w:val="1"/>
         </w:numPr>
       </w:pPr>
-      <w:proofErr w:type="spellStart"/>
-      <w:r>
-        <w:t>Dict.items</w:t>
-      </w:r>
-      <w:proofErr w:type="spellEnd"/>
-      <w:r>
-        <w:t xml:space="preserve">() returns a list of tuples, whereas </w:t>
-      </w:r>
-      <w:proofErr w:type="spellStart"/>
-      <w:proofErr w:type="gramStart"/>
-      <w:r>
-        <w:t>dict.keys</w:t>
-      </w:r>
-      <w:proofErr w:type="spellEnd"/>
-      <w:proofErr w:type="gramEnd"/>
-      <w:r>
-        <w:t xml:space="preserve">(), </w:t>
-      </w:r>
-      <w:proofErr w:type="spellStart"/>
-      <w:r>
-        <w:t>dict.values</w:t>
-      </w:r>
-      <w:proofErr w:type="spellEnd"/>
-      <w:r>
-        <w:t>() returns a view object that must be turned into a list()</w:t>
-      </w:r>
-    </w:p>
-    <w:p>
-      <w:pPr>
-        <w:pStyle w:val="ListParagraph"/>
-        <w:numPr>
-          <w:ilvl w:val="0"/>
-          <w:numId w:val="1"/>
-        </w:numPr>
-      </w:pPr>
-      <w:proofErr w:type="spellStart"/>
-      <w:r>
-        <w:t>Heapq.heapify</w:t>
-      </w:r>
-      <w:proofErr w:type="spellEnd"/>
-      <w:r>
-        <w:t>() returns None</w:t>
+      <w:r>
+        <w:t>Dict.items() returns a list of tuples, whereas dict.keys(), dict.values() returns a view object that must be turned into a list()</w:t>
+      </w:r>
+    </w:p>
+    <w:p>
+      <w:pPr>
+        <w:pStyle w:val="ListParagraph"/>
+        <w:numPr>
+          <w:ilvl w:val="0"/>
+          <w:numId w:val="1"/>
+        </w:numPr>
+      </w:pPr>
+      <w:r>
+        <w:t>Heapq.heapify() returns None</w:t>
       </w:r>
     </w:p>
     <w:p>
@@ -921,15 +551,19 @@
       </w:pPr>
       <w:r>
         <w:lastRenderedPageBreak/>
-        <w:t xml:space="preserve">Increment </w:t>
-      </w:r>
-      <w:proofErr w:type="spellStart"/>
-      <w:r>
-        <w:t>Freq_dict</w:t>
-      </w:r>
-      <w:proofErr w:type="spellEnd"/>
-      <w:r>
-        <w:t xml:space="preserve"> before changing any indices!</w:t>
+        <w:t>Can use self.var to make variables global</w:t>
+      </w:r>
+    </w:p>
+    <w:p>
+      <w:pPr>
+        <w:pStyle w:val="ListParagraph"/>
+        <w:numPr>
+          <w:ilvl w:val="0"/>
+          <w:numId w:val="1"/>
+        </w:numPr>
+      </w:pPr>
+      <w:r>
+        <w:t>Increment Freq_dict before changing any indices!</w:t>
       </w:r>
     </w:p>
     <w:p>
@@ -957,15 +591,7 @@
         </w:numPr>
       </w:pPr>
       <w:r>
-        <w:t xml:space="preserve">Using a hash set only has </w:t>
-      </w:r>
-      <w:proofErr w:type="gramStart"/>
-      <w:r>
-        <w:t>O(</w:t>
-      </w:r>
-      <w:proofErr w:type="gramEnd"/>
-      <w:r>
-        <w:t>1) average case for item retrieval and has O(n) worst case</w:t>
+        <w:t>Using a hash set only has O(1) average case for item retrieval and has O(n) worst case</w:t>
       </w:r>
     </w:p>
     <w:p>
@@ -977,23 +603,7 @@
         </w:numPr>
       </w:pPr>
       <w:r>
-        <w:t xml:space="preserve">Therefore, lookup from this set is not </w:t>
-      </w:r>
-      <w:proofErr w:type="spellStart"/>
-      <w:r>
-        <w:t>garunteed</w:t>
-      </w:r>
-      <w:proofErr w:type="spellEnd"/>
-      <w:r>
-        <w:t xml:space="preserve"> </w:t>
-      </w:r>
-      <w:proofErr w:type="gramStart"/>
-      <w:r>
-        <w:t>O(</w:t>
-      </w:r>
-      <w:proofErr w:type="gramEnd"/>
-      <w:r>
-        <w:t>1)</w:t>
+        <w:t>Therefore, lookup from this set is not garunteed O(1)</w:t>
       </w:r>
     </w:p>
     <w:p>
@@ -1015,23 +625,7 @@
         <w:t>balanced</w:t>
       </w:r>
       <w:r>
-        <w:t xml:space="preserve"> BSTs (AVL, </w:t>
-      </w:r>
-      <w:proofErr w:type="gramStart"/>
-      <w:r>
-        <w:t>Red-Black</w:t>
-      </w:r>
-      <w:proofErr w:type="gramEnd"/>
-      <w:r>
-        <w:t>) which have O(</w:t>
-      </w:r>
-      <w:proofErr w:type="spellStart"/>
-      <w:r>
-        <w:t>logn</w:t>
-      </w:r>
-      <w:proofErr w:type="spellEnd"/>
-      <w:r>
-        <w:t>) average case and worst case lookup times</w:t>
+        <w:t xml:space="preserve"> BSTs (AVL, Red-Black) which have O(logn) average case and worst case lookup times</w:t>
       </w:r>
     </w:p>
     <w:p>
@@ -1043,23 +637,7 @@
         </w:numPr>
       </w:pPr>
       <w:r>
-        <w:t xml:space="preserve">In </w:t>
-      </w:r>
-      <w:proofErr w:type="spellStart"/>
-      <w:r>
-        <w:t>CPython</w:t>
-      </w:r>
-      <w:proofErr w:type="spellEnd"/>
-      <w:r>
-        <w:t xml:space="preserve">, sets are implemented as </w:t>
-      </w:r>
-      <w:proofErr w:type="spellStart"/>
-      <w:r>
-        <w:t>dicts</w:t>
-      </w:r>
-      <w:proofErr w:type="spellEnd"/>
-      <w:r>
-        <w:t xml:space="preserve"> with dummy values</w:t>
+        <w:t>In CPython, sets are implemented as dicts with dummy values</w:t>
       </w:r>
     </w:p>
     <w:p>
@@ -1071,43 +649,19 @@
         </w:numPr>
       </w:pPr>
       <w:r>
-        <w:t xml:space="preserve">In </w:t>
-      </w:r>
-      <w:proofErr w:type="spellStart"/>
-      <w:r>
-        <w:t>CPython</w:t>
-      </w:r>
-      <w:proofErr w:type="spellEnd"/>
-      <w:r>
-        <w:t xml:space="preserve">, </w:t>
-      </w:r>
-      <w:proofErr w:type="spellStart"/>
-      <w:r>
-        <w:t>dicts</w:t>
-      </w:r>
-      <w:proofErr w:type="spellEnd"/>
-      <w:r>
-        <w:t xml:space="preserve"> are implemented as hash tables not BSTs</w:t>
-      </w:r>
-    </w:p>
-    <w:p>
-      <w:pPr>
-        <w:pStyle w:val="ListParagraph"/>
-        <w:numPr>
-          <w:ilvl w:val="0"/>
-          <w:numId w:val="1"/>
-        </w:numPr>
-      </w:pPr>
-      <w:r>
-        <w:t xml:space="preserve">For longer questions like </w:t>
-      </w:r>
-      <w:proofErr w:type="spellStart"/>
-      <w:r>
-        <w:t>Solve_Sudoku</w:t>
-      </w:r>
-      <w:proofErr w:type="spellEnd"/>
-      <w:r>
-        <w:t xml:space="preserve"> keep answers brief so that they are timely to write in an interview</w:t>
+        <w:t>In CPython, dicts are implemented as hash tables not BSTs</w:t>
+      </w:r>
+    </w:p>
+    <w:p>
+      <w:pPr>
+        <w:pStyle w:val="ListParagraph"/>
+        <w:numPr>
+          <w:ilvl w:val="0"/>
+          <w:numId w:val="1"/>
+        </w:numPr>
+      </w:pPr>
+      <w:r>
+        <w:t>For longer questions like Solve_Sudoku keep answers brief so that they are timely to write in an interview</w:t>
       </w:r>
     </w:p>
     <w:p>
@@ -1118,13 +672,8 @@
           <w:numId w:val="1"/>
         </w:numPr>
       </w:pPr>
-      <w:proofErr w:type="gramStart"/>
-      <w:r>
-        <w:t>Don’t</w:t>
-      </w:r>
-      <w:proofErr w:type="gramEnd"/>
-      <w:r>
-        <w:t xml:space="preserve"> try to implement perfect data structures if it will take too long</w:t>
+      <w:r>
+        <w:t>Don’t try to implement perfect data structures if it will take too long</w:t>
       </w:r>
     </w:p>
     <w:p>
@@ -1136,43 +685,19 @@
         </w:numPr>
       </w:pPr>
       <w:r>
-        <w:t xml:space="preserve">Same idea for problems that can be solved with </w:t>
-      </w:r>
-      <w:proofErr w:type="spellStart"/>
-      <w:r>
-        <w:t>Djikstra’s</w:t>
-      </w:r>
-      <w:proofErr w:type="spellEnd"/>
-      <w:r>
-        <w:t xml:space="preserve">, sometimes </w:t>
-      </w:r>
-      <w:proofErr w:type="gramStart"/>
-      <w:r>
-        <w:t>it’s</w:t>
-      </w:r>
-      <w:proofErr w:type="gramEnd"/>
-      <w:r>
-        <w:t xml:space="preserve"> not worth it to write that all out</w:t>
-      </w:r>
-    </w:p>
-    <w:p>
-      <w:pPr>
-        <w:pStyle w:val="ListParagraph"/>
-        <w:numPr>
-          <w:ilvl w:val="0"/>
-          <w:numId w:val="1"/>
-        </w:numPr>
-      </w:pPr>
-      <w:r>
-        <w:t xml:space="preserve">Look alive when doing any kind of coding assessment, I did one on LinkedIn today and really </w:t>
-      </w:r>
-      <w:proofErr w:type="gramStart"/>
-      <w:r>
-        <w:t>didn’t</w:t>
-      </w:r>
-      <w:proofErr w:type="gramEnd"/>
-      <w:r>
-        <w:t xml:space="preserve"> try hard enough</w:t>
+        <w:t>Same idea for problems that can be solved with Djikstra’s, sometimes it’s not worth it to write that all out</w:t>
+      </w:r>
+    </w:p>
+    <w:p>
+      <w:pPr>
+        <w:pStyle w:val="ListParagraph"/>
+        <w:numPr>
+          <w:ilvl w:val="0"/>
+          <w:numId w:val="1"/>
+        </w:numPr>
+      </w:pPr>
+      <w:r>
+        <w:t>Look alive when doing any kind of coding assessment, I did one on LinkedIn today and really didn’t try hard enough</w:t>
       </w:r>
     </w:p>
     <w:p>
@@ -1184,15 +709,7 @@
         </w:numPr>
       </w:pPr>
       <w:r>
-        <w:t xml:space="preserve">Also, I </w:t>
-      </w:r>
-      <w:proofErr w:type="gramStart"/>
-      <w:r>
-        <w:t>don’t</w:t>
-      </w:r>
-      <w:proofErr w:type="gramEnd"/>
-      <w:r>
-        <w:t xml:space="preserve"> really know Java…</w:t>
+        <w:t>Also, I don’t really know Java…</w:t>
       </w:r>
     </w:p>
     <w:p>
@@ -1216,15 +733,7 @@
         </w:numPr>
       </w:pPr>
       <w:r>
-        <w:t xml:space="preserve">Should account for the possibility of </w:t>
-      </w:r>
-      <w:proofErr w:type="spellStart"/>
-      <w:r>
-        <w:t>Nbor</w:t>
-      </w:r>
-      <w:proofErr w:type="spellEnd"/>
-      <w:r>
-        <w:t xml:space="preserve"> being None when traversing a tree as a graph.</w:t>
+        <w:t>Should account for the possibility of Nbor being None when traversing a tree as a graph.</w:t>
       </w:r>
     </w:p>
     <w:p>
@@ -1260,35 +769,19 @@
         </w:numPr>
       </w:pPr>
       <w:r>
-        <w:t xml:space="preserve">Finding the median of a given set of numbers can be done when the </w:t>
-      </w:r>
-      <w:proofErr w:type="spellStart"/>
-      <w:r>
-        <w:t>nums</w:t>
-      </w:r>
-      <w:proofErr w:type="spellEnd"/>
-      <w:r>
-        <w:t xml:space="preserve"> are sorted from least to greatest (odd = middle element, even = avg. of 2 middle elements)</w:t>
-      </w:r>
-    </w:p>
-    <w:p>
-      <w:pPr>
-        <w:pStyle w:val="ListParagraph"/>
-        <w:numPr>
-          <w:ilvl w:val="0"/>
-          <w:numId w:val="1"/>
-        </w:numPr>
-      </w:pPr>
-      <w:r>
-        <w:t xml:space="preserve">Can use 2 heaps in </w:t>
-      </w:r>
-      <w:proofErr w:type="spellStart"/>
-      <w:r>
-        <w:t>findRunningMedian</w:t>
-      </w:r>
-      <w:proofErr w:type="spellEnd"/>
-      <w:r>
-        <w:t xml:space="preserve"> problems</w:t>
+        <w:t>Finding the median of a given set of numbers can be done when the nums are sorted from least to greatest (odd = middle element, even = avg. of 2 middle elements)</w:t>
+      </w:r>
+    </w:p>
+    <w:p>
+      <w:pPr>
+        <w:pStyle w:val="ListParagraph"/>
+        <w:numPr>
+          <w:ilvl w:val="0"/>
+          <w:numId w:val="1"/>
+        </w:numPr>
+      </w:pPr>
+      <w:r>
+        <w:t>Can use 2 heaps in findRunningMedian problems</w:t>
       </w:r>
     </w:p>
     <w:p>
@@ -1324,15 +817,7 @@
         </w:rPr>
       </w:pPr>
       <w:r>
-        <w:t xml:space="preserve">I forgot how to write the merge function for </w:t>
-      </w:r>
-      <w:proofErr w:type="spellStart"/>
-      <w:r>
-        <w:t>mergeSort</w:t>
-      </w:r>
-      <w:proofErr w:type="spellEnd"/>
-      <w:r>
-        <w:t xml:space="preserve"> ;(</w:t>
+        <w:t>I forgot how to write the merge function for mergeSort ;(</w:t>
       </w:r>
     </w:p>
     <w:p>
@@ -1364,15 +849,7 @@
         </w:rPr>
       </w:pPr>
       <w:r>
-        <w:t xml:space="preserve">Python string indexing </w:t>
-      </w:r>
-      <w:proofErr w:type="gramStart"/>
-      <w:r>
-        <w:t>can’t</w:t>
-      </w:r>
-      <w:proofErr w:type="gramEnd"/>
-      <w:r>
-        <w:t xml:space="preserve"> index out of range</w:t>
+        <w:t>Python string indexing can’t index out of range</w:t>
       </w:r>
     </w:p>
     <w:p>
@@ -1413,6 +890,22 @@
     </w:p>
     <w:p>
       <w:pPr>
+        <w:pStyle w:val="ListParagraph"/>
+        <w:numPr>
+          <w:ilvl w:val="0"/>
+          <w:numId w:val="1"/>
+        </w:numPr>
+        <w:rPr>
+          <w:b/>
+          <w:bCs/>
+        </w:rPr>
+      </w:pPr>
+      <w:r>
+        <w:t>Should use bitmaps instead of sets to keep track of visited for DP/graph problems where possible, this vastly improves space consumption</w:t>
+      </w:r>
+    </w:p>
+    <w:p>
+      <w:pPr>
         <w:ind w:left="360"/>
         <w:rPr>
           <w:b/>
@@ -1436,15 +929,7 @@
         </w:numPr>
       </w:pPr>
       <w:r>
-        <w:t xml:space="preserve">Just did my first </w:t>
-      </w:r>
-      <w:proofErr w:type="spellStart"/>
-      <w:r>
-        <w:t>HackerRank</w:t>
-      </w:r>
-      <w:proofErr w:type="spellEnd"/>
-      <w:r>
-        <w:t xml:space="preserve"> for practice</w:t>
+        <w:t>Just did my first HackerRank for practice</w:t>
       </w:r>
     </w:p>
     <w:p>
@@ -1456,46 +941,31 @@
         </w:numPr>
       </w:pPr>
       <w:r>
-        <w:t xml:space="preserve">I got way too nervous because of caffeine consumption, other than that the questions were pretty </w:t>
-      </w:r>
-      <w:proofErr w:type="gramStart"/>
-      <w:r>
-        <w:t>easy</w:t>
-      </w:r>
-      <w:proofErr w:type="gramEnd"/>
-      <w:r>
-        <w:t xml:space="preserve"> and I could have solved them if I was in a better state of mind</w:t>
-      </w:r>
-    </w:p>
-    <w:p>
-      <w:pPr>
-        <w:pStyle w:val="ListParagraph"/>
-        <w:numPr>
-          <w:ilvl w:val="0"/>
-          <w:numId w:val="1"/>
-        </w:numPr>
-      </w:pPr>
-      <w:r>
-        <w:t xml:space="preserve">Need to stay calm and focused during the whole ~80 minutes, write the same clean code you would on a </w:t>
-      </w:r>
-      <w:proofErr w:type="spellStart"/>
-      <w:r>
-        <w:t>LeetCode</w:t>
-      </w:r>
-      <w:proofErr w:type="spellEnd"/>
-      <w:r>
-        <w:t xml:space="preserve"> problem</w:t>
-      </w:r>
-    </w:p>
-    <w:p>
-      <w:pPr>
-        <w:pStyle w:val="ListParagraph"/>
-        <w:numPr>
-          <w:ilvl w:val="0"/>
-          <w:numId w:val="1"/>
-        </w:numPr>
-      </w:pPr>
-      <w:r>
+        <w:t>I got way too nervous because of caffeine consumption, other than that the questions were pretty easy and I could have solved them if I was in a better state of mind</w:t>
+      </w:r>
+    </w:p>
+    <w:p>
+      <w:pPr>
+        <w:pStyle w:val="ListParagraph"/>
+        <w:numPr>
+          <w:ilvl w:val="0"/>
+          <w:numId w:val="1"/>
+        </w:numPr>
+      </w:pPr>
+      <w:r>
+        <w:t>Need to stay calm and focused during the whole ~80 minutes, write the same clean code you would on a LeetCode problem</w:t>
+      </w:r>
+    </w:p>
+    <w:p>
+      <w:pPr>
+        <w:pStyle w:val="ListParagraph"/>
+        <w:numPr>
+          <w:ilvl w:val="0"/>
+          <w:numId w:val="1"/>
+        </w:numPr>
+      </w:pPr>
+      <w:r>
+        <w:lastRenderedPageBreak/>
         <w:t xml:space="preserve">Simply, I need more practice in a </w:t>
       </w:r>
       <w:r>
@@ -1518,21 +988,67 @@
         </w:numPr>
       </w:pPr>
       <w:r>
-        <w:t xml:space="preserve">Use </w:t>
-      </w:r>
-      <w:proofErr w:type="spellStart"/>
-      <w:r>
-        <w:t>itertools</w:t>
-      </w:r>
-      <w:proofErr w:type="spellEnd"/>
-      <w:r>
-        <w:t xml:space="preserve"> to generate </w:t>
+        <w:t xml:space="preserve">Use itertools to generate </w:t>
       </w:r>
       <w:r>
         <w:t>combinations</w:t>
       </w:r>
       <w:r>
         <w:t xml:space="preserve"> where possible to save time.</w:t>
+      </w:r>
+    </w:p>
+    <w:p>
+      <w:pPr>
+        <w:pStyle w:val="ListParagraph"/>
+        <w:numPr>
+          <w:ilvl w:val="0"/>
+          <w:numId w:val="1"/>
+        </w:numPr>
+      </w:pPr>
+      <w:r>
+        <w:t>Generally, taking too long on easy problems</w:t>
+      </w:r>
+    </w:p>
+    <w:p>
+      <w:pPr>
+        <w:pStyle w:val="ListParagraph"/>
+        <w:numPr>
+          <w:ilvl w:val="1"/>
+          <w:numId w:val="1"/>
+        </w:numPr>
+      </w:pPr>
+      <w:r>
+        <w:t>This will improve with practice, however I need to be very methodical about these or I won’t get it</w:t>
+      </w:r>
+    </w:p>
+    <w:p>
+      <w:pPr>
+        <w:pStyle w:val="ListParagraph"/>
+        <w:numPr>
+          <w:ilvl w:val="0"/>
+          <w:numId w:val="1"/>
+        </w:numPr>
+      </w:pPr>
+      <w:r>
+        <w:t>Running out of time on interviews so that I’m too flustered to actually complete</w:t>
+      </w:r>
+      <w:r>
+        <w:t xml:space="preserve"> medium and hard</w:t>
+      </w:r>
+      <w:r>
+        <w:t xml:space="preserve"> interview problems</w:t>
+      </w:r>
+    </w:p>
+    <w:p>
+      <w:pPr>
+        <w:pStyle w:val="ListParagraph"/>
+        <w:numPr>
+          <w:ilvl w:val="1"/>
+          <w:numId w:val="1"/>
+        </w:numPr>
+      </w:pPr>
+      <w:r>
+        <w:t>I had the right first idea (sorting) for merge intervals, but I wasn’t in the thinking state to get it done right then…</w:t>
       </w:r>
     </w:p>
     <w:sectPr>

</xml_diff>

<commit_message>
Topological Sort and Cycle Detection today
</commit_message>
<xml_diff>
--- a/CommonTypos.docx
+++ b/CommonTypos.docx
@@ -580,6 +580,18 @@
     </w:p>
     <w:p>
       <w:pPr>
+        <w:pStyle w:val="ListParagraph"/>
+        <w:numPr>
+          <w:ilvl w:val="0"/>
+          <w:numId w:val="1"/>
+        </w:numPr>
+      </w:pPr>
+      <w:r>
+        <w:t>Should not use reversed() on a string, this method is better for lists!</w:t>
+      </w:r>
+    </w:p>
+    <w:p>
+      <w:pPr>
         <w:ind w:left="360"/>
         <w:rPr>
           <w:b/>
@@ -757,7 +769,17 @@
         </w:numPr>
       </w:pPr>
       <w:r>
-        <w:t>When looking at a problem that has a lot of “bucket” intervals, just update the endpoints of those intervals to reduce the runtime from O(n^2) to O(n) in many cases</w:t>
+        <w:t xml:space="preserve">When looking at a problem that has a lot of “bucket” intervals, </w:t>
+      </w:r>
+      <w:r>
+        <w:rPr>
+          <w:b/>
+          <w:bCs/>
+        </w:rPr>
+        <w:t>just update the endpoints</w:t>
+      </w:r>
+      <w:r>
+        <w:t xml:space="preserve"> of those intervals to reduce the runtime from O(n^2) to O(n) in many cases</w:t>
       </w:r>
     </w:p>
     <w:p>
@@ -829,7 +851,10 @@
         </w:rPr>
       </w:pPr>
       <w:r>
-        <w:t>I forgot how to write the merge function for mergeSort ;(</w:t>
+        <w:t xml:space="preserve">I forgot how to write the merge function for mergeSort </w:t>
+      </w:r>
+      <w:r>
+        <w:t>(It’s 3 while loops)</w:t>
       </w:r>
     </w:p>
     <w:p>
@@ -965,6 +990,7 @@
         </w:rPr>
       </w:pPr>
       <w:r>
+        <w:lastRenderedPageBreak/>
         <w:t>I guess get familiar with more patterns and keep an open mind…</w:t>
       </w:r>
     </w:p>
@@ -981,7 +1007,6 @@
           <w:b/>
           <w:bCs/>
         </w:rPr>
-        <w:lastRenderedPageBreak/>
         <w:t>Interview Mistakes:</w:t>
       </w:r>
     </w:p>

</xml_diff>

<commit_message>
3-sum closest, starting interview prep again...
</commit_message>
<xml_diff>
--- a/CommonTypos.docx
+++ b/CommonTypos.docx
@@ -1230,6 +1230,122 @@
     </w:p>
     <w:p>
       <w:pPr>
+        <w:pStyle w:val="ListParagraph"/>
+        <w:numPr>
+          <w:ilvl w:val="0"/>
+          <w:numId w:val="1"/>
+        </w:numPr>
+      </w:pPr>
+      <w:r>
+        <w:t>Today I did an interview that was literally just program a game in 3 hours</w:t>
+      </w:r>
+    </w:p>
+    <w:p>
+      <w:pPr>
+        <w:pStyle w:val="ListParagraph"/>
+        <w:numPr>
+          <w:ilvl w:val="1"/>
+          <w:numId w:val="1"/>
+        </w:numPr>
+      </w:pPr>
+      <w:r>
+        <w:rPr>
+          <w:b/>
+          <w:bCs/>
+        </w:rPr>
+        <w:t>I was TOTALLY unprepared for this</w:t>
+      </w:r>
+      <w:r>
+        <w:t>, but did my best to wing it in 3 hours</w:t>
+      </w:r>
+    </w:p>
+    <w:p>
+      <w:pPr>
+        <w:pStyle w:val="ListParagraph"/>
+        <w:numPr>
+          <w:ilvl w:val="1"/>
+          <w:numId w:val="1"/>
+        </w:numPr>
+      </w:pPr>
+      <w:r>
+        <w:rPr>
+          <w:b/>
+          <w:bCs/>
+        </w:rPr>
+        <w:t>Make sure to ask the interviewer about the exact format for the interview</w:t>
+      </w:r>
+    </w:p>
+    <w:p>
+      <w:pPr>
+        <w:pStyle w:val="ListParagraph"/>
+        <w:numPr>
+          <w:ilvl w:val="1"/>
+          <w:numId w:val="1"/>
+        </w:numPr>
+      </w:pPr>
+      <w:r>
+        <w:t>Frankly, if I was better at Python 3 programming I could have actually done this</w:t>
+      </w:r>
+    </w:p>
+    <w:p>
+      <w:pPr>
+        <w:pStyle w:val="ListParagraph"/>
+        <w:numPr>
+          <w:ilvl w:val="1"/>
+          <w:numId w:val="1"/>
+        </w:numPr>
+      </w:pPr>
+      <w:r>
+        <w:t>However, I am straight up not good enough at coding to work that quickly under pressure</w:t>
+      </w:r>
+    </w:p>
+    <w:p>
+      <w:pPr>
+        <w:pStyle w:val="ListParagraph"/>
+        <w:numPr>
+          <w:ilvl w:val="1"/>
+          <w:numId w:val="1"/>
+        </w:numPr>
+      </w:pPr>
+      <w:r>
+        <w:t xml:space="preserve">I’m not going to specifically prepare for interviews like this, the only way to get better is simply to code more </w:t>
+      </w:r>
+    </w:p>
+    <w:p>
+      <w:pPr>
+        <w:pStyle w:val="ListParagraph"/>
+        <w:numPr>
+          <w:ilvl w:val="2"/>
+          <w:numId w:val="1"/>
+        </w:numPr>
+      </w:pPr>
+      <w:r>
+        <w:t>The actual plan here is to implement a Django Web application over Winter Break (Mid-December to February 1</w:t>
+      </w:r>
+      <w:r>
+        <w:rPr>
+          <w:vertAlign w:val="superscript"/>
+        </w:rPr>
+        <w:t>st</w:t>
+      </w:r>
+      <w:r>
+        <w:t>)</w:t>
+      </w:r>
+    </w:p>
+    <w:p>
+      <w:pPr>
+        <w:pStyle w:val="ListParagraph"/>
+        <w:numPr>
+          <w:ilvl w:val="2"/>
+          <w:numId w:val="1"/>
+        </w:numPr>
+      </w:pPr>
+      <w:r>
+        <w:t>Focus on pushing out all the code and learning as much about Python as possible</w:t>
+      </w:r>
+    </w:p>
+    <w:p>
+      <w:pPr>
         <w:rPr>
           <w:b/>
           <w:bCs/>
@@ -1272,6 +1388,7 @@
         </w:rPr>
       </w:pPr>
       <w:r>
+        <w:lastRenderedPageBreak/>
         <w:t>However, I couldn’t get the in-place solution for an array sorting problem, need to work on my in-place algorithm skills</w:t>
       </w:r>
     </w:p>

</xml_diff>